<commit_message>
made changes. still working on it
</commit_message>
<xml_diff>
--- a/Assignments/Assignment_4_09122018.docx
+++ b/Assignments/Assignment_4_09122018.docx
@@ -1130,7 +1130,7 @@
         <w:rPr>
           <w:rStyle w:val="VerbatimChar"/>
         </w:rPr>
-        <w:t xml:space="preserve">iii. plot the estimated density of this subset.</w:t>
+        <w:t xml:space="preserve">iii. plot the estimated density of this subset. (Density assumes as normal).</w:t>
       </w:r>
     </w:p>
     <w:p>
@@ -1622,6 +1622,12 @@
           </m:sup>
         </m:sSup>
       </m:oMath>
+      <w:r>
+        <w:t xml:space="preserve"> </w:t>
+      </w:r>
+      <w:r>
+        <w:t xml:space="preserve">(Not normal)</w:t>
+      </w:r>
     </w:p>
     <w:p>
       <w:pPr>
@@ -4755,6 +4761,1025 @@
     </w:p>
     <w:p>
       <w:pPr>
+        <w:pStyle w:val="FirstParagraph"/>
+      </w:pPr>
+      <m:oMath>
+        <m:sSup>
+          <m:e>
+            <m:r>
+              <m:t>χ</m:t>
+            </m:r>
+          </m:e>
+          <m:sup>
+            <m:r>
+              <m:t>2</m:t>
+            </m:r>
+          </m:sup>
+        </m:sSup>
+      </m:oMath>
+    </w:p>
+    <w:p>
+      <w:pPr>
+        <w:pStyle w:val="SourceCode"/>
+      </w:pPr>
+      <w:r>
+        <w:rPr>
+          <w:rStyle w:val="NormalTok"/>
+        </w:rPr>
+        <w:t xml:space="preserve">ChiSubs10&lt;-</w:t>
+      </w:r>
+      <w:r>
+        <w:rPr>
+          <w:rStyle w:val="StringTok"/>
+        </w:rPr>
+        <w:t xml:space="preserve"> </w:t>
+      </w:r>
+      <w:r>
+        <w:rPr>
+          <w:rStyle w:val="NormalTok"/>
+        </w:rPr>
+        <w:t xml:space="preserve">xChi_n10000[</w:t>
+      </w:r>
+      <w:r>
+        <w:rPr>
+          <w:rStyle w:val="DecValTok"/>
+        </w:rPr>
+        <w:t xml:space="preserve">1</w:t>
+      </w:r>
+      <w:r>
+        <w:rPr>
+          <w:rStyle w:val="OperatorTok"/>
+        </w:rPr>
+        <w:t xml:space="preserve">:</w:t>
+      </w:r>
+      <w:r>
+        <w:rPr>
+          <w:rStyle w:val="DecValTok"/>
+        </w:rPr>
+        <w:t xml:space="preserve">10</w:t>
+      </w:r>
+      <w:r>
+        <w:rPr>
+          <w:rStyle w:val="NormalTok"/>
+        </w:rPr>
+        <w:t xml:space="preserve">]</w:t>
+      </w:r>
+      <w:r>
+        <w:br w:type="textWrapping"/>
+      </w:r>
+      <w:r>
+        <w:rPr>
+          <w:rStyle w:val="KeywordTok"/>
+        </w:rPr>
+        <w:t xml:space="preserve">summary</w:t>
+      </w:r>
+      <w:r>
+        <w:rPr>
+          <w:rStyle w:val="NormalTok"/>
+        </w:rPr>
+        <w:t xml:space="preserve">(ChiSubs10)</w:t>
+      </w:r>
+    </w:p>
+    <w:p>
+      <w:pPr>
+        <w:pStyle w:val="SourceCode"/>
+      </w:pPr>
+      <w:r>
+        <w:rPr>
+          <w:rStyle w:val="VerbatimChar"/>
+        </w:rPr>
+        <w:t xml:space="preserve">##    Min. 1st Qu.  Median    Mean 3rd Qu.    Max. </w:t>
+      </w:r>
+      <w:r>
+        <w:br w:type="textWrapping"/>
+      </w:r>
+      <w:r>
+        <w:rPr>
+          <w:rStyle w:val="VerbatimChar"/>
+        </w:rPr>
+        <w:t xml:space="preserve">## 0.03434 0.37583 1.11595 1.51670 1.80707 5.75437</w:t>
+      </w:r>
+    </w:p>
+    <w:p>
+      <w:pPr>
+        <w:pStyle w:val="SourceCode"/>
+      </w:pPr>
+      <w:r>
+        <w:rPr>
+          <w:rStyle w:val="KeywordTok"/>
+        </w:rPr>
+        <w:t xml:space="preserve">hist</w:t>
+      </w:r>
+      <w:r>
+        <w:rPr>
+          <w:rStyle w:val="NormalTok"/>
+        </w:rPr>
+        <w:t xml:space="preserve">(ChiSubs10)</w:t>
+      </w:r>
+    </w:p>
+    <w:p>
+      <w:pPr>
+        <w:pStyle w:val="FirstParagraph"/>
+      </w:pPr>
+      <w:r>
+        <w:drawing>
+          <wp:inline>
+            <wp:extent cx="4620126" cy="3696101"/>
+            <wp:effectExtent b="0" l="0" r="0" t="0"/>
+            <wp:docPr descr="" title="" id="1" name="Picture"/>
+            <a:graphic>
+              <a:graphicData uri="http://schemas.openxmlformats.org/drawingml/2006/picture">
+                <pic:pic>
+                  <pic:nvPicPr>
+                    <pic:cNvPr descr="Assignment_4_09122018_files/figure-docx/unnamed-chunk-17-1.png" id="0" name="Picture"/>
+                    <pic:cNvPicPr>
+                      <a:picLocks noChangeArrowheads="1" noChangeAspect="1"/>
+                    </pic:cNvPicPr>
+                  </pic:nvPicPr>
+                  <pic:blipFill>
+                    <a:blip r:embed="rId53"/>
+                    <a:stretch>
+                      <a:fillRect/>
+                    </a:stretch>
+                  </pic:blipFill>
+                  <pic:spPr bwMode="auto">
+                    <a:xfrm>
+                      <a:off x="0" y="0"/>
+                      <a:ext cx="4620126" cy="3696101"/>
+                    </a:xfrm>
+                    <a:prstGeom prst="rect">
+                      <a:avLst/>
+                    </a:prstGeom>
+                    <a:noFill/>
+                    <a:ln w="9525">
+                      <a:noFill/>
+                      <a:headEnd/>
+                      <a:tailEnd/>
+                    </a:ln>
+                  </pic:spPr>
+                </pic:pic>
+              </a:graphicData>
+            </a:graphic>
+          </wp:inline>
+        </w:drawing>
+      </w:r>
+    </w:p>
+    <w:p>
+      <w:pPr>
+        <w:pStyle w:val="SourceCode"/>
+      </w:pPr>
+      <w:r>
+        <w:rPr>
+          <w:rStyle w:val="KeywordTok"/>
+        </w:rPr>
+        <w:t xml:space="preserve">plot</w:t>
+      </w:r>
+      <w:r>
+        <w:rPr>
+          <w:rStyle w:val="NormalTok"/>
+        </w:rPr>
+        <w:t xml:space="preserve">(</w:t>
+      </w:r>
+      <w:r>
+        <w:rPr>
+          <w:rStyle w:val="KeywordTok"/>
+        </w:rPr>
+        <w:t xml:space="preserve">density</w:t>
+      </w:r>
+      <w:r>
+        <w:rPr>
+          <w:rStyle w:val="NormalTok"/>
+        </w:rPr>
+        <w:t xml:space="preserve">(ChiSubs10))</w:t>
+      </w:r>
+    </w:p>
+    <w:p>
+      <w:pPr>
+        <w:pStyle w:val="FirstParagraph"/>
+      </w:pPr>
+      <w:r>
+        <w:drawing>
+          <wp:inline>
+            <wp:extent cx="4620126" cy="3696101"/>
+            <wp:effectExtent b="0" l="0" r="0" t="0"/>
+            <wp:docPr descr="" title="" id="1" name="Picture"/>
+            <a:graphic>
+              <a:graphicData uri="http://schemas.openxmlformats.org/drawingml/2006/picture">
+                <pic:pic>
+                  <pic:nvPicPr>
+                    <pic:cNvPr descr="Assignment_4_09122018_files/figure-docx/unnamed-chunk-17-2.png" id="0" name="Picture"/>
+                    <pic:cNvPicPr>
+                      <a:picLocks noChangeArrowheads="1" noChangeAspect="1"/>
+                    </pic:cNvPicPr>
+                  </pic:nvPicPr>
+                  <pic:blipFill>
+                    <a:blip r:embed="rId54"/>
+                    <a:stretch>
+                      <a:fillRect/>
+                    </a:stretch>
+                  </pic:blipFill>
+                  <pic:spPr bwMode="auto">
+                    <a:xfrm>
+                      <a:off x="0" y="0"/>
+                      <a:ext cx="4620126" cy="3696101"/>
+                    </a:xfrm>
+                    <a:prstGeom prst="rect">
+                      <a:avLst/>
+                    </a:prstGeom>
+                    <a:noFill/>
+                    <a:ln w="9525">
+                      <a:noFill/>
+                      <a:headEnd/>
+                      <a:tailEnd/>
+                    </a:ln>
+                  </pic:spPr>
+                </pic:pic>
+              </a:graphicData>
+            </a:graphic>
+          </wp:inline>
+        </w:drawing>
+      </w:r>
+    </w:p>
+    <w:p>
+      <w:pPr>
+        <w:pStyle w:val="SourceCode"/>
+      </w:pPr>
+      <w:r>
+        <w:rPr>
+          <w:rStyle w:val="KeywordTok"/>
+        </w:rPr>
+        <w:t xml:space="preserve">var</w:t>
+      </w:r>
+      <w:r>
+        <w:rPr>
+          <w:rStyle w:val="NormalTok"/>
+        </w:rPr>
+        <w:t xml:space="preserve">(ChiSubs10)</w:t>
+      </w:r>
+    </w:p>
+    <w:p>
+      <w:pPr>
+        <w:pStyle w:val="SourceCode"/>
+      </w:pPr>
+      <w:r>
+        <w:rPr>
+          <w:rStyle w:val="VerbatimChar"/>
+        </w:rPr>
+        <w:t xml:space="preserve">## [1] 2.974062</w:t>
+      </w:r>
+    </w:p>
+    <w:p>
+      <w:pPr>
+        <w:pStyle w:val="SourceCode"/>
+      </w:pPr>
+      <w:r>
+        <w:rPr>
+          <w:rStyle w:val="NormalTok"/>
+        </w:rPr>
+        <w:t xml:space="preserve">ChiSubs20&lt;-</w:t>
+      </w:r>
+      <w:r>
+        <w:rPr>
+          <w:rStyle w:val="StringTok"/>
+        </w:rPr>
+        <w:t xml:space="preserve"> </w:t>
+      </w:r>
+      <w:r>
+        <w:rPr>
+          <w:rStyle w:val="NormalTok"/>
+        </w:rPr>
+        <w:t xml:space="preserve">xChi_n10000[</w:t>
+      </w:r>
+      <w:r>
+        <w:rPr>
+          <w:rStyle w:val="DecValTok"/>
+        </w:rPr>
+        <w:t xml:space="preserve">1</w:t>
+      </w:r>
+      <w:r>
+        <w:rPr>
+          <w:rStyle w:val="OperatorTok"/>
+        </w:rPr>
+        <w:t xml:space="preserve">:</w:t>
+      </w:r>
+      <w:r>
+        <w:rPr>
+          <w:rStyle w:val="DecValTok"/>
+        </w:rPr>
+        <w:t xml:space="preserve">20</w:t>
+      </w:r>
+      <w:r>
+        <w:rPr>
+          <w:rStyle w:val="NormalTok"/>
+        </w:rPr>
+        <w:t xml:space="preserve">]</w:t>
+      </w:r>
+      <w:r>
+        <w:br w:type="textWrapping"/>
+      </w:r>
+      <w:r>
+        <w:rPr>
+          <w:rStyle w:val="KeywordTok"/>
+        </w:rPr>
+        <w:t xml:space="preserve">summary</w:t>
+      </w:r>
+      <w:r>
+        <w:rPr>
+          <w:rStyle w:val="NormalTok"/>
+        </w:rPr>
+        <w:t xml:space="preserve">(ChiSubs20)</w:t>
+      </w:r>
+    </w:p>
+    <w:p>
+      <w:pPr>
+        <w:pStyle w:val="SourceCode"/>
+      </w:pPr>
+      <w:r>
+        <w:rPr>
+          <w:rStyle w:val="VerbatimChar"/>
+        </w:rPr>
+        <w:t xml:space="preserve">##    Min. 1st Qu.  Median    Mean 3rd Qu.    Max. </w:t>
+      </w:r>
+      <w:r>
+        <w:br w:type="textWrapping"/>
+      </w:r>
+      <w:r>
+        <w:rPr>
+          <w:rStyle w:val="VerbatimChar"/>
+        </w:rPr>
+        <w:t xml:space="preserve">## 0.03434 0.30987 0.53186 1.23980 1.62163 5.75437</w:t>
+      </w:r>
+    </w:p>
+    <w:p>
+      <w:pPr>
+        <w:pStyle w:val="SourceCode"/>
+      </w:pPr>
+      <w:r>
+        <w:rPr>
+          <w:rStyle w:val="KeywordTok"/>
+        </w:rPr>
+        <w:t xml:space="preserve">hist</w:t>
+      </w:r>
+      <w:r>
+        <w:rPr>
+          <w:rStyle w:val="NormalTok"/>
+        </w:rPr>
+        <w:t xml:space="preserve">(ChiSubs20)</w:t>
+      </w:r>
+    </w:p>
+    <w:p>
+      <w:pPr>
+        <w:pStyle w:val="FirstParagraph"/>
+      </w:pPr>
+      <w:r>
+        <w:drawing>
+          <wp:inline>
+            <wp:extent cx="4620126" cy="3696101"/>
+            <wp:effectExtent b="0" l="0" r="0" t="0"/>
+            <wp:docPr descr="" title="" id="1" name="Picture"/>
+            <a:graphic>
+              <a:graphicData uri="http://schemas.openxmlformats.org/drawingml/2006/picture">
+                <pic:pic>
+                  <pic:nvPicPr>
+                    <pic:cNvPr descr="Assignment_4_09122018_files/figure-docx/unnamed-chunk-17-3.png" id="0" name="Picture"/>
+                    <pic:cNvPicPr>
+                      <a:picLocks noChangeArrowheads="1" noChangeAspect="1"/>
+                    </pic:cNvPicPr>
+                  </pic:nvPicPr>
+                  <pic:blipFill>
+                    <a:blip r:embed="rId55"/>
+                    <a:stretch>
+                      <a:fillRect/>
+                    </a:stretch>
+                  </pic:blipFill>
+                  <pic:spPr bwMode="auto">
+                    <a:xfrm>
+                      <a:off x="0" y="0"/>
+                      <a:ext cx="4620126" cy="3696101"/>
+                    </a:xfrm>
+                    <a:prstGeom prst="rect">
+                      <a:avLst/>
+                    </a:prstGeom>
+                    <a:noFill/>
+                    <a:ln w="9525">
+                      <a:noFill/>
+                      <a:headEnd/>
+                      <a:tailEnd/>
+                    </a:ln>
+                  </pic:spPr>
+                </pic:pic>
+              </a:graphicData>
+            </a:graphic>
+          </wp:inline>
+        </w:drawing>
+      </w:r>
+    </w:p>
+    <w:p>
+      <w:pPr>
+        <w:pStyle w:val="SourceCode"/>
+      </w:pPr>
+      <w:r>
+        <w:rPr>
+          <w:rStyle w:val="KeywordTok"/>
+        </w:rPr>
+        <w:t xml:space="preserve">plot</w:t>
+      </w:r>
+      <w:r>
+        <w:rPr>
+          <w:rStyle w:val="NormalTok"/>
+        </w:rPr>
+        <w:t xml:space="preserve">(</w:t>
+      </w:r>
+      <w:r>
+        <w:rPr>
+          <w:rStyle w:val="KeywordTok"/>
+        </w:rPr>
+        <w:t xml:space="preserve">density</w:t>
+      </w:r>
+      <w:r>
+        <w:rPr>
+          <w:rStyle w:val="NormalTok"/>
+        </w:rPr>
+        <w:t xml:space="preserve">(ChiSubs20))</w:t>
+      </w:r>
+    </w:p>
+    <w:p>
+      <w:pPr>
+        <w:pStyle w:val="FirstParagraph"/>
+      </w:pPr>
+      <w:r>
+        <w:drawing>
+          <wp:inline>
+            <wp:extent cx="4620126" cy="3696101"/>
+            <wp:effectExtent b="0" l="0" r="0" t="0"/>
+            <wp:docPr descr="" title="" id="1" name="Picture"/>
+            <a:graphic>
+              <a:graphicData uri="http://schemas.openxmlformats.org/drawingml/2006/picture">
+                <pic:pic>
+                  <pic:nvPicPr>
+                    <pic:cNvPr descr="Assignment_4_09122018_files/figure-docx/unnamed-chunk-17-4.png" id="0" name="Picture"/>
+                    <pic:cNvPicPr>
+                      <a:picLocks noChangeArrowheads="1" noChangeAspect="1"/>
+                    </pic:cNvPicPr>
+                  </pic:nvPicPr>
+                  <pic:blipFill>
+                    <a:blip r:embed="rId56"/>
+                    <a:stretch>
+                      <a:fillRect/>
+                    </a:stretch>
+                  </pic:blipFill>
+                  <pic:spPr bwMode="auto">
+                    <a:xfrm>
+                      <a:off x="0" y="0"/>
+                      <a:ext cx="4620126" cy="3696101"/>
+                    </a:xfrm>
+                    <a:prstGeom prst="rect">
+                      <a:avLst/>
+                    </a:prstGeom>
+                    <a:noFill/>
+                    <a:ln w="9525">
+                      <a:noFill/>
+                      <a:headEnd/>
+                      <a:tailEnd/>
+                    </a:ln>
+                  </pic:spPr>
+                </pic:pic>
+              </a:graphicData>
+            </a:graphic>
+          </wp:inline>
+        </w:drawing>
+      </w:r>
+    </w:p>
+    <w:p>
+      <w:pPr>
+        <w:pStyle w:val="SourceCode"/>
+      </w:pPr>
+      <w:r>
+        <w:rPr>
+          <w:rStyle w:val="KeywordTok"/>
+        </w:rPr>
+        <w:t xml:space="preserve">var</w:t>
+      </w:r>
+      <w:r>
+        <w:rPr>
+          <w:rStyle w:val="NormalTok"/>
+        </w:rPr>
+        <w:t xml:space="preserve">(ChiSubs20)</w:t>
+      </w:r>
+    </w:p>
+    <w:p>
+      <w:pPr>
+        <w:pStyle w:val="SourceCode"/>
+      </w:pPr>
+      <w:r>
+        <w:rPr>
+          <w:rStyle w:val="VerbatimChar"/>
+        </w:rPr>
+        <w:t xml:space="preserve">## [1] 2.152357</w:t>
+      </w:r>
+    </w:p>
+    <w:p>
+      <w:pPr>
+        <w:pStyle w:val="SourceCode"/>
+      </w:pPr>
+      <w:r>
+        <w:rPr>
+          <w:rStyle w:val="NormalTok"/>
+        </w:rPr>
+        <w:t xml:space="preserve">ChiSubs30&lt;-</w:t>
+      </w:r>
+      <w:r>
+        <w:rPr>
+          <w:rStyle w:val="StringTok"/>
+        </w:rPr>
+        <w:t xml:space="preserve"> </w:t>
+      </w:r>
+      <w:r>
+        <w:rPr>
+          <w:rStyle w:val="NormalTok"/>
+        </w:rPr>
+        <w:t xml:space="preserve">xChi_n10000[</w:t>
+      </w:r>
+      <w:r>
+        <w:rPr>
+          <w:rStyle w:val="DecValTok"/>
+        </w:rPr>
+        <w:t xml:space="preserve">1</w:t>
+      </w:r>
+      <w:r>
+        <w:rPr>
+          <w:rStyle w:val="OperatorTok"/>
+        </w:rPr>
+        <w:t xml:space="preserve">:</w:t>
+      </w:r>
+      <w:r>
+        <w:rPr>
+          <w:rStyle w:val="DecValTok"/>
+        </w:rPr>
+        <w:t xml:space="preserve">30</w:t>
+      </w:r>
+      <w:r>
+        <w:rPr>
+          <w:rStyle w:val="NormalTok"/>
+        </w:rPr>
+        <w:t xml:space="preserve">]</w:t>
+      </w:r>
+      <w:r>
+        <w:br w:type="textWrapping"/>
+      </w:r>
+      <w:r>
+        <w:rPr>
+          <w:rStyle w:val="KeywordTok"/>
+        </w:rPr>
+        <w:t xml:space="preserve">summary</w:t>
+      </w:r>
+      <w:r>
+        <w:rPr>
+          <w:rStyle w:val="NormalTok"/>
+        </w:rPr>
+        <w:t xml:space="preserve">(ChiSubs30)</w:t>
+      </w:r>
+    </w:p>
+    <w:p>
+      <w:pPr>
+        <w:pStyle w:val="SourceCode"/>
+      </w:pPr>
+      <w:r>
+        <w:rPr>
+          <w:rStyle w:val="VerbatimChar"/>
+        </w:rPr>
+        <w:t xml:space="preserve">##    Min. 1st Qu.  Median    Mean 3rd Qu.    Max. </w:t>
+      </w:r>
+      <w:r>
+        <w:br w:type="textWrapping"/>
+      </w:r>
+      <w:r>
+        <w:rPr>
+          <w:rStyle w:val="VerbatimChar"/>
+        </w:rPr>
+        <w:t xml:space="preserve">## 0.03434 0.34600 1.10074 1.51396 2.28392 5.75437</w:t>
+      </w:r>
+    </w:p>
+    <w:p>
+      <w:pPr>
+        <w:pStyle w:val="SourceCode"/>
+      </w:pPr>
+      <w:r>
+        <w:rPr>
+          <w:rStyle w:val="KeywordTok"/>
+        </w:rPr>
+        <w:t xml:space="preserve">hist</w:t>
+      </w:r>
+      <w:r>
+        <w:rPr>
+          <w:rStyle w:val="NormalTok"/>
+        </w:rPr>
+        <w:t xml:space="preserve">(ChiSubs30)</w:t>
+      </w:r>
+    </w:p>
+    <w:p>
+      <w:pPr>
+        <w:pStyle w:val="FirstParagraph"/>
+      </w:pPr>
+      <w:r>
+        <w:drawing>
+          <wp:inline>
+            <wp:extent cx="4620126" cy="3696101"/>
+            <wp:effectExtent b="0" l="0" r="0" t="0"/>
+            <wp:docPr descr="" title="" id="1" name="Picture"/>
+            <a:graphic>
+              <a:graphicData uri="http://schemas.openxmlformats.org/drawingml/2006/picture">
+                <pic:pic>
+                  <pic:nvPicPr>
+                    <pic:cNvPr descr="Assignment_4_09122018_files/figure-docx/unnamed-chunk-17-5.png" id="0" name="Picture"/>
+                    <pic:cNvPicPr>
+                      <a:picLocks noChangeArrowheads="1" noChangeAspect="1"/>
+                    </pic:cNvPicPr>
+                  </pic:nvPicPr>
+                  <pic:blipFill>
+                    <a:blip r:embed="rId57"/>
+                    <a:stretch>
+                      <a:fillRect/>
+                    </a:stretch>
+                  </pic:blipFill>
+                  <pic:spPr bwMode="auto">
+                    <a:xfrm>
+                      <a:off x="0" y="0"/>
+                      <a:ext cx="4620126" cy="3696101"/>
+                    </a:xfrm>
+                    <a:prstGeom prst="rect">
+                      <a:avLst/>
+                    </a:prstGeom>
+                    <a:noFill/>
+                    <a:ln w="9525">
+                      <a:noFill/>
+                      <a:headEnd/>
+                      <a:tailEnd/>
+                    </a:ln>
+                  </pic:spPr>
+                </pic:pic>
+              </a:graphicData>
+            </a:graphic>
+          </wp:inline>
+        </w:drawing>
+      </w:r>
+    </w:p>
+    <w:p>
+      <w:pPr>
+        <w:pStyle w:val="SourceCode"/>
+      </w:pPr>
+      <w:r>
+        <w:rPr>
+          <w:rStyle w:val="KeywordTok"/>
+        </w:rPr>
+        <w:t xml:space="preserve">plot</w:t>
+      </w:r>
+      <w:r>
+        <w:rPr>
+          <w:rStyle w:val="NormalTok"/>
+        </w:rPr>
+        <w:t xml:space="preserve">(</w:t>
+      </w:r>
+      <w:r>
+        <w:rPr>
+          <w:rStyle w:val="KeywordTok"/>
+        </w:rPr>
+        <w:t xml:space="preserve">density</w:t>
+      </w:r>
+      <w:r>
+        <w:rPr>
+          <w:rStyle w:val="NormalTok"/>
+        </w:rPr>
+        <w:t xml:space="preserve">(ChiSubs30))</w:t>
+      </w:r>
+    </w:p>
+    <w:p>
+      <w:pPr>
+        <w:pStyle w:val="FirstParagraph"/>
+      </w:pPr>
+      <w:r>
+        <w:drawing>
+          <wp:inline>
+            <wp:extent cx="4620126" cy="3696101"/>
+            <wp:effectExtent b="0" l="0" r="0" t="0"/>
+            <wp:docPr descr="" title="" id="1" name="Picture"/>
+            <a:graphic>
+              <a:graphicData uri="http://schemas.openxmlformats.org/drawingml/2006/picture">
+                <pic:pic>
+                  <pic:nvPicPr>
+                    <pic:cNvPr descr="Assignment_4_09122018_files/figure-docx/unnamed-chunk-17-6.png" id="0" name="Picture"/>
+                    <pic:cNvPicPr>
+                      <a:picLocks noChangeArrowheads="1" noChangeAspect="1"/>
+                    </pic:cNvPicPr>
+                  </pic:nvPicPr>
+                  <pic:blipFill>
+                    <a:blip r:embed="rId58"/>
+                    <a:stretch>
+                      <a:fillRect/>
+                    </a:stretch>
+                  </pic:blipFill>
+                  <pic:spPr bwMode="auto">
+                    <a:xfrm>
+                      <a:off x="0" y="0"/>
+                      <a:ext cx="4620126" cy="3696101"/>
+                    </a:xfrm>
+                    <a:prstGeom prst="rect">
+                      <a:avLst/>
+                    </a:prstGeom>
+                    <a:noFill/>
+                    <a:ln w="9525">
+                      <a:noFill/>
+                      <a:headEnd/>
+                      <a:tailEnd/>
+                    </a:ln>
+                  </pic:spPr>
+                </pic:pic>
+              </a:graphicData>
+            </a:graphic>
+          </wp:inline>
+        </w:drawing>
+      </w:r>
+    </w:p>
+    <w:p>
+      <w:pPr>
+        <w:pStyle w:val="SourceCode"/>
+      </w:pPr>
+      <w:r>
+        <w:rPr>
+          <w:rStyle w:val="KeywordTok"/>
+        </w:rPr>
+        <w:t xml:space="preserve">var</w:t>
+      </w:r>
+      <w:r>
+        <w:rPr>
+          <w:rStyle w:val="NormalTok"/>
+        </w:rPr>
+        <w:t xml:space="preserve">(ChiSubs30)</w:t>
+      </w:r>
+    </w:p>
+    <w:p>
+      <w:pPr>
+        <w:pStyle w:val="SourceCode"/>
+      </w:pPr>
+      <w:r>
+        <w:rPr>
+          <w:rStyle w:val="VerbatimChar"/>
+        </w:rPr>
+        <w:t xml:space="preserve">## [1] 2.211067</w:t>
+      </w:r>
+    </w:p>
+    <w:p>
+      <w:pPr>
+        <w:pStyle w:val="SourceCode"/>
+      </w:pPr>
+      <w:r>
+        <w:rPr>
+          <w:rStyle w:val="NormalTok"/>
+        </w:rPr>
+        <w:t xml:space="preserve">ChiSubs50&lt;-</w:t>
+      </w:r>
+      <w:r>
+        <w:rPr>
+          <w:rStyle w:val="StringTok"/>
+        </w:rPr>
+        <w:t xml:space="preserve"> </w:t>
+      </w:r>
+      <w:r>
+        <w:rPr>
+          <w:rStyle w:val="NormalTok"/>
+        </w:rPr>
+        <w:t xml:space="preserve">xChi_n10000[</w:t>
+      </w:r>
+      <w:r>
+        <w:rPr>
+          <w:rStyle w:val="DecValTok"/>
+        </w:rPr>
+        <w:t xml:space="preserve">1</w:t>
+      </w:r>
+      <w:r>
+        <w:rPr>
+          <w:rStyle w:val="OperatorTok"/>
+        </w:rPr>
+        <w:t xml:space="preserve">:</w:t>
+      </w:r>
+      <w:r>
+        <w:rPr>
+          <w:rStyle w:val="DecValTok"/>
+        </w:rPr>
+        <w:t xml:space="preserve">50</w:t>
+      </w:r>
+      <w:r>
+        <w:rPr>
+          <w:rStyle w:val="NormalTok"/>
+        </w:rPr>
+        <w:t xml:space="preserve">]</w:t>
+      </w:r>
+      <w:r>
+        <w:br w:type="textWrapping"/>
+      </w:r>
+      <w:r>
+        <w:rPr>
+          <w:rStyle w:val="KeywordTok"/>
+        </w:rPr>
+        <w:t xml:space="preserve">summary</w:t>
+      </w:r>
+      <w:r>
+        <w:rPr>
+          <w:rStyle w:val="NormalTok"/>
+        </w:rPr>
+        <w:t xml:space="preserve">(ChiSubs50)</w:t>
+      </w:r>
+    </w:p>
+    <w:p>
+      <w:pPr>
+        <w:pStyle w:val="SourceCode"/>
+      </w:pPr>
+      <w:r>
+        <w:rPr>
+          <w:rStyle w:val="VerbatimChar"/>
+        </w:rPr>
+        <w:t xml:space="preserve">##    Min. 1st Qu.  Median    Mean 3rd Qu.    Max. </w:t>
+      </w:r>
+      <w:r>
+        <w:br w:type="textWrapping"/>
+      </w:r>
+      <w:r>
+        <w:rPr>
+          <w:rStyle w:val="VerbatimChar"/>
+        </w:rPr>
+        <w:t xml:space="preserve">## 0.03434 0.43565 1.19880 1.55241 2.33072 5.75437</w:t>
+      </w:r>
+    </w:p>
+    <w:p>
+      <w:pPr>
+        <w:pStyle w:val="SourceCode"/>
+      </w:pPr>
+      <w:r>
+        <w:rPr>
+          <w:rStyle w:val="KeywordTok"/>
+        </w:rPr>
+        <w:t xml:space="preserve">hist</w:t>
+      </w:r>
+      <w:r>
+        <w:rPr>
+          <w:rStyle w:val="NormalTok"/>
+        </w:rPr>
+        <w:t xml:space="preserve">(ChiSubs50)</w:t>
+      </w:r>
+    </w:p>
+    <w:p>
+      <w:pPr>
+        <w:pStyle w:val="FirstParagraph"/>
+      </w:pPr>
+      <w:r>
+        <w:drawing>
+          <wp:inline>
+            <wp:extent cx="4620126" cy="3696101"/>
+            <wp:effectExtent b="0" l="0" r="0" t="0"/>
+            <wp:docPr descr="" title="" id="1" name="Picture"/>
+            <a:graphic>
+              <a:graphicData uri="http://schemas.openxmlformats.org/drawingml/2006/picture">
+                <pic:pic>
+                  <pic:nvPicPr>
+                    <pic:cNvPr descr="Assignment_4_09122018_files/figure-docx/unnamed-chunk-17-7.png" id="0" name="Picture"/>
+                    <pic:cNvPicPr>
+                      <a:picLocks noChangeArrowheads="1" noChangeAspect="1"/>
+                    </pic:cNvPicPr>
+                  </pic:nvPicPr>
+                  <pic:blipFill>
+                    <a:blip r:embed="rId59"/>
+                    <a:stretch>
+                      <a:fillRect/>
+                    </a:stretch>
+                  </pic:blipFill>
+                  <pic:spPr bwMode="auto">
+                    <a:xfrm>
+                      <a:off x="0" y="0"/>
+                      <a:ext cx="4620126" cy="3696101"/>
+                    </a:xfrm>
+                    <a:prstGeom prst="rect">
+                      <a:avLst/>
+                    </a:prstGeom>
+                    <a:noFill/>
+                    <a:ln w="9525">
+                      <a:noFill/>
+                      <a:headEnd/>
+                      <a:tailEnd/>
+                    </a:ln>
+                  </pic:spPr>
+                </pic:pic>
+              </a:graphicData>
+            </a:graphic>
+          </wp:inline>
+        </w:drawing>
+      </w:r>
+    </w:p>
+    <w:p>
+      <w:pPr>
+        <w:pStyle w:val="SourceCode"/>
+      </w:pPr>
+      <w:r>
+        <w:rPr>
+          <w:rStyle w:val="KeywordTok"/>
+        </w:rPr>
+        <w:t xml:space="preserve">plot</w:t>
+      </w:r>
+      <w:r>
+        <w:rPr>
+          <w:rStyle w:val="NormalTok"/>
+        </w:rPr>
+        <w:t xml:space="preserve">(</w:t>
+      </w:r>
+      <w:r>
+        <w:rPr>
+          <w:rStyle w:val="KeywordTok"/>
+        </w:rPr>
+        <w:t xml:space="preserve">density</w:t>
+      </w:r>
+      <w:r>
+        <w:rPr>
+          <w:rStyle w:val="NormalTok"/>
+        </w:rPr>
+        <w:t xml:space="preserve">(ChiSubs50))</w:t>
+      </w:r>
+    </w:p>
+    <w:p>
+      <w:pPr>
+        <w:pStyle w:val="FirstParagraph"/>
+      </w:pPr>
+      <w:r>
+        <w:drawing>
+          <wp:inline>
+            <wp:extent cx="4620126" cy="3696101"/>
+            <wp:effectExtent b="0" l="0" r="0" t="0"/>
+            <wp:docPr descr="" title="" id="1" name="Picture"/>
+            <a:graphic>
+              <a:graphicData uri="http://schemas.openxmlformats.org/drawingml/2006/picture">
+                <pic:pic>
+                  <pic:nvPicPr>
+                    <pic:cNvPr descr="Assignment_4_09122018_files/figure-docx/unnamed-chunk-17-8.png" id="0" name="Picture"/>
+                    <pic:cNvPicPr>
+                      <a:picLocks noChangeArrowheads="1" noChangeAspect="1"/>
+                    </pic:cNvPicPr>
+                  </pic:nvPicPr>
+                  <pic:blipFill>
+                    <a:blip r:embed="rId60"/>
+                    <a:stretch>
+                      <a:fillRect/>
+                    </a:stretch>
+                  </pic:blipFill>
+                  <pic:spPr bwMode="auto">
+                    <a:xfrm>
+                      <a:off x="0" y="0"/>
+                      <a:ext cx="4620126" cy="3696101"/>
+                    </a:xfrm>
+                    <a:prstGeom prst="rect">
+                      <a:avLst/>
+                    </a:prstGeom>
+                    <a:noFill/>
+                    <a:ln w="9525">
+                      <a:noFill/>
+                      <a:headEnd/>
+                      <a:tailEnd/>
+                    </a:ln>
+                  </pic:spPr>
+                </pic:pic>
+              </a:graphicData>
+            </a:graphic>
+          </wp:inline>
+        </w:drawing>
+      </w:r>
+    </w:p>
+    <w:p>
+      <w:pPr>
+        <w:pStyle w:val="SourceCode"/>
+      </w:pPr>
+      <w:r>
+        <w:rPr>
+          <w:rStyle w:val="KeywordTok"/>
+        </w:rPr>
+        <w:t xml:space="preserve">var</w:t>
+      </w:r>
+      <w:r>
+        <w:rPr>
+          <w:rStyle w:val="NormalTok"/>
+        </w:rPr>
+        <w:t xml:space="preserve">(ChiSubs50)</w:t>
+      </w:r>
+    </w:p>
+    <w:p>
+      <w:pPr>
+        <w:pStyle w:val="SourceCode"/>
+      </w:pPr>
+      <w:r>
+        <w:rPr>
+          <w:rStyle w:val="VerbatimChar"/>
+        </w:rPr>
+        <w:t xml:space="preserve">## [1] 1.790028</w:t>
+      </w:r>
+    </w:p>
+    <w:p>
+      <w:pPr>
         <w:pStyle w:val="Compact"/>
         <w:numPr>
           <w:numId w:val="1006"/>
@@ -4795,14 +5820,779 @@
     </w:p>
     <w:p>
       <w:pPr>
-        <w:pStyle w:val="Compact"/>
-        <w:numPr>
-          <w:numId w:val="1006"/>
-          <w:ilvl w:val="0"/>
-        </w:numPr>
-      </w:pPr>
-      <w:r>
-        <w:t xml:space="preserve">Contrast the 5-Number Summaries at each of the sample sizes (6, 10, 20, 30, 50, and 10000) for the skewed distributions vs. the symmetric distributions.</w:t>
+        <w:pStyle w:val="FirstParagraph"/>
+      </w:pPr>
+      <w:r>
+        <w:t xml:space="preserve">Normal:</w:t>
+      </w:r>
+    </w:p>
+    <w:p>
+      <w:pPr>
+        <w:pStyle w:val="SourceCode"/>
+      </w:pPr>
+      <w:r>
+        <w:rPr>
+          <w:rStyle w:val="KeywordTok"/>
+        </w:rPr>
+        <w:t xml:space="preserve">summary</w:t>
+      </w:r>
+      <w:r>
+        <w:rPr>
+          <w:rStyle w:val="NormalTok"/>
+        </w:rPr>
+        <w:t xml:space="preserve">(xNorm_n10000)</w:t>
+      </w:r>
+    </w:p>
+    <w:p>
+      <w:pPr>
+        <w:pStyle w:val="SourceCode"/>
+      </w:pPr>
+      <w:r>
+        <w:rPr>
+          <w:rStyle w:val="VerbatimChar"/>
+        </w:rPr>
+        <w:t xml:space="preserve">##    Min. 1st Qu.  Median    Mean 3rd Qu.    Max. </w:t>
+      </w:r>
+      <w:r>
+        <w:br w:type="textWrapping"/>
+      </w:r>
+      <w:r>
+        <w:rPr>
+          <w:rStyle w:val="VerbatimChar"/>
+        </w:rPr>
+        <w:t xml:space="preserve">## -6.2093  0.4942  1.9644  1.9854  3.5153 10.5200</w:t>
+      </w:r>
+    </w:p>
+    <w:p>
+      <w:pPr>
+        <w:pStyle w:val="SourceCode"/>
+      </w:pPr>
+      <w:r>
+        <w:rPr>
+          <w:rStyle w:val="KeywordTok"/>
+        </w:rPr>
+        <w:t xml:space="preserve">hist</w:t>
+      </w:r>
+      <w:r>
+        <w:rPr>
+          <w:rStyle w:val="NormalTok"/>
+        </w:rPr>
+        <w:t xml:space="preserve">(xNorm_n10000)</w:t>
+      </w:r>
+    </w:p>
+    <w:p>
+      <w:pPr>
+        <w:pStyle w:val="FirstParagraph"/>
+      </w:pPr>
+      <w:r>
+        <w:drawing>
+          <wp:inline>
+            <wp:extent cx="4620126" cy="3696101"/>
+            <wp:effectExtent b="0" l="0" r="0" t="0"/>
+            <wp:docPr descr="" title="" id="1" name="Picture"/>
+            <a:graphic>
+              <a:graphicData uri="http://schemas.openxmlformats.org/drawingml/2006/picture">
+                <pic:pic>
+                  <pic:nvPicPr>
+                    <pic:cNvPr descr="Assignment_4_09122018_files/figure-docx/unnamed-chunk-18-1.png" id="0" name="Picture"/>
+                    <pic:cNvPicPr>
+                      <a:picLocks noChangeArrowheads="1" noChangeAspect="1"/>
+                    </pic:cNvPicPr>
+                  </pic:nvPicPr>
+                  <pic:blipFill>
+                    <a:blip r:embed="rId61"/>
+                    <a:stretch>
+                      <a:fillRect/>
+                    </a:stretch>
+                  </pic:blipFill>
+                  <pic:spPr bwMode="auto">
+                    <a:xfrm>
+                      <a:off x="0" y="0"/>
+                      <a:ext cx="4620126" cy="3696101"/>
+                    </a:xfrm>
+                    <a:prstGeom prst="rect">
+                      <a:avLst/>
+                    </a:prstGeom>
+                    <a:noFill/>
+                    <a:ln w="9525">
+                      <a:noFill/>
+                      <a:headEnd/>
+                      <a:tailEnd/>
+                    </a:ln>
+                  </pic:spPr>
+                </pic:pic>
+              </a:graphicData>
+            </a:graphic>
+          </wp:inline>
+        </w:drawing>
+      </w:r>
+    </w:p>
+    <w:p>
+      <w:pPr>
+        <w:pStyle w:val="SourceCode"/>
+      </w:pPr>
+      <w:r>
+        <w:rPr>
+          <w:rStyle w:val="KeywordTok"/>
+        </w:rPr>
+        <w:t xml:space="preserve">plot</w:t>
+      </w:r>
+      <w:r>
+        <w:rPr>
+          <w:rStyle w:val="NormalTok"/>
+        </w:rPr>
+        <w:t xml:space="preserve">(</w:t>
+      </w:r>
+      <w:r>
+        <w:rPr>
+          <w:rStyle w:val="KeywordTok"/>
+        </w:rPr>
+        <w:t xml:space="preserve">density</w:t>
+      </w:r>
+      <w:r>
+        <w:rPr>
+          <w:rStyle w:val="NormalTok"/>
+        </w:rPr>
+        <w:t xml:space="preserve">(xNorm_n10000))</w:t>
+      </w:r>
+    </w:p>
+    <w:p>
+      <w:pPr>
+        <w:pStyle w:val="FirstParagraph"/>
+      </w:pPr>
+      <w:r>
+        <w:drawing>
+          <wp:inline>
+            <wp:extent cx="4620126" cy="3696101"/>
+            <wp:effectExtent b="0" l="0" r="0" t="0"/>
+            <wp:docPr descr="" title="" id="1" name="Picture"/>
+            <a:graphic>
+              <a:graphicData uri="http://schemas.openxmlformats.org/drawingml/2006/picture">
+                <pic:pic>
+                  <pic:nvPicPr>
+                    <pic:cNvPr descr="Assignment_4_09122018_files/figure-docx/unnamed-chunk-18-2.png" id="0" name="Picture"/>
+                    <pic:cNvPicPr>
+                      <a:picLocks noChangeArrowheads="1" noChangeAspect="1"/>
+                    </pic:cNvPicPr>
+                  </pic:nvPicPr>
+                  <pic:blipFill>
+                    <a:blip r:embed="rId62"/>
+                    <a:stretch>
+                      <a:fillRect/>
+                    </a:stretch>
+                  </pic:blipFill>
+                  <pic:spPr bwMode="auto">
+                    <a:xfrm>
+                      <a:off x="0" y="0"/>
+                      <a:ext cx="4620126" cy="3696101"/>
+                    </a:xfrm>
+                    <a:prstGeom prst="rect">
+                      <a:avLst/>
+                    </a:prstGeom>
+                    <a:noFill/>
+                    <a:ln w="9525">
+                      <a:noFill/>
+                      <a:headEnd/>
+                      <a:tailEnd/>
+                    </a:ln>
+                  </pic:spPr>
+                </pic:pic>
+              </a:graphicData>
+            </a:graphic>
+          </wp:inline>
+        </w:drawing>
+      </w:r>
+    </w:p>
+    <w:p>
+      <w:pPr>
+        <w:pStyle w:val="SourceCode"/>
+      </w:pPr>
+      <w:r>
+        <w:rPr>
+          <w:rStyle w:val="KeywordTok"/>
+        </w:rPr>
+        <w:t xml:space="preserve">var</w:t>
+      </w:r>
+      <w:r>
+        <w:rPr>
+          <w:rStyle w:val="NormalTok"/>
+        </w:rPr>
+        <w:t xml:space="preserve">(xNorm_n10000)</w:t>
+      </w:r>
+    </w:p>
+    <w:p>
+      <w:pPr>
+        <w:pStyle w:val="SourceCode"/>
+      </w:pPr>
+      <w:r>
+        <w:rPr>
+          <w:rStyle w:val="VerbatimChar"/>
+        </w:rPr>
+        <w:t xml:space="preserve">## [1] 5.124328</w:t>
+      </w:r>
+    </w:p>
+    <w:p>
+      <w:pPr>
+        <w:pStyle w:val="FirstParagraph"/>
+      </w:pPr>
+      <w:r>
+        <w:t xml:space="preserve">Student’s</w:t>
+      </w:r>
+      <w:r>
+        <w:t xml:space="preserve"> </w:t>
+      </w:r>
+      <m:oMath>
+        <m:r>
+          <m:t>t</m:t>
+        </m:r>
+      </m:oMath>
+      <w:r>
+        <w:t xml:space="preserve">:</w:t>
+      </w:r>
+    </w:p>
+    <w:p>
+      <w:pPr>
+        <w:pStyle w:val="SourceCode"/>
+      </w:pPr>
+      <w:r>
+        <w:rPr>
+          <w:rStyle w:val="KeywordTok"/>
+        </w:rPr>
+        <w:t xml:space="preserve">summary</w:t>
+      </w:r>
+      <w:r>
+        <w:rPr>
+          <w:rStyle w:val="NormalTok"/>
+        </w:rPr>
+        <w:t xml:space="preserve">(xrt_n10000)</w:t>
+      </w:r>
+    </w:p>
+    <w:p>
+      <w:pPr>
+        <w:pStyle w:val="SourceCode"/>
+      </w:pPr>
+      <w:r>
+        <w:rPr>
+          <w:rStyle w:val="VerbatimChar"/>
+        </w:rPr>
+        <w:t xml:space="preserve">##       Min.    1st Qu.     Median       Mean    3rd Qu.       Max. </w:t>
+      </w:r>
+      <w:r>
+        <w:br w:type="textWrapping"/>
+      </w:r>
+      <w:r>
+        <w:rPr>
+          <w:rStyle w:val="VerbatimChar"/>
+        </w:rPr>
+        <w:t xml:space="preserve">## -16.581973  -0.744999  -0.004989  -0.014118   0.742671  13.393131</w:t>
+      </w:r>
+    </w:p>
+    <w:p>
+      <w:pPr>
+        <w:pStyle w:val="SourceCode"/>
+      </w:pPr>
+      <w:r>
+        <w:rPr>
+          <w:rStyle w:val="KeywordTok"/>
+        </w:rPr>
+        <w:t xml:space="preserve">hist</w:t>
+      </w:r>
+      <w:r>
+        <w:rPr>
+          <w:rStyle w:val="NormalTok"/>
+        </w:rPr>
+        <w:t xml:space="preserve">(xrt_n10000)</w:t>
+      </w:r>
+    </w:p>
+    <w:p>
+      <w:pPr>
+        <w:pStyle w:val="FirstParagraph"/>
+      </w:pPr>
+      <w:r>
+        <w:drawing>
+          <wp:inline>
+            <wp:extent cx="4620126" cy="3696101"/>
+            <wp:effectExtent b="0" l="0" r="0" t="0"/>
+            <wp:docPr descr="" title="" id="1" name="Picture"/>
+            <a:graphic>
+              <a:graphicData uri="http://schemas.openxmlformats.org/drawingml/2006/picture">
+                <pic:pic>
+                  <pic:nvPicPr>
+                    <pic:cNvPr descr="Assignment_4_09122018_files/figure-docx/unnamed-chunk-19-1.png" id="0" name="Picture"/>
+                    <pic:cNvPicPr>
+                      <a:picLocks noChangeArrowheads="1" noChangeAspect="1"/>
+                    </pic:cNvPicPr>
+                  </pic:nvPicPr>
+                  <pic:blipFill>
+                    <a:blip r:embed="rId63"/>
+                    <a:stretch>
+                      <a:fillRect/>
+                    </a:stretch>
+                  </pic:blipFill>
+                  <pic:spPr bwMode="auto">
+                    <a:xfrm>
+                      <a:off x="0" y="0"/>
+                      <a:ext cx="4620126" cy="3696101"/>
+                    </a:xfrm>
+                    <a:prstGeom prst="rect">
+                      <a:avLst/>
+                    </a:prstGeom>
+                    <a:noFill/>
+                    <a:ln w="9525">
+                      <a:noFill/>
+                      <a:headEnd/>
+                      <a:tailEnd/>
+                    </a:ln>
+                  </pic:spPr>
+                </pic:pic>
+              </a:graphicData>
+            </a:graphic>
+          </wp:inline>
+        </w:drawing>
+      </w:r>
+    </w:p>
+    <w:p>
+      <w:pPr>
+        <w:pStyle w:val="SourceCode"/>
+      </w:pPr>
+      <w:r>
+        <w:rPr>
+          <w:rStyle w:val="KeywordTok"/>
+        </w:rPr>
+        <w:t xml:space="preserve">plot</w:t>
+      </w:r>
+      <w:r>
+        <w:rPr>
+          <w:rStyle w:val="NormalTok"/>
+        </w:rPr>
+        <w:t xml:space="preserve">(</w:t>
+      </w:r>
+      <w:r>
+        <w:rPr>
+          <w:rStyle w:val="KeywordTok"/>
+        </w:rPr>
+        <w:t xml:space="preserve">density</w:t>
+      </w:r>
+      <w:r>
+        <w:rPr>
+          <w:rStyle w:val="NormalTok"/>
+        </w:rPr>
+        <w:t xml:space="preserve">(xrt_n10000))</w:t>
+      </w:r>
+    </w:p>
+    <w:p>
+      <w:pPr>
+        <w:pStyle w:val="FirstParagraph"/>
+      </w:pPr>
+      <w:r>
+        <w:drawing>
+          <wp:inline>
+            <wp:extent cx="4620126" cy="3696101"/>
+            <wp:effectExtent b="0" l="0" r="0" t="0"/>
+            <wp:docPr descr="" title="" id="1" name="Picture"/>
+            <a:graphic>
+              <a:graphicData uri="http://schemas.openxmlformats.org/drawingml/2006/picture">
+                <pic:pic>
+                  <pic:nvPicPr>
+                    <pic:cNvPr descr="Assignment_4_09122018_files/figure-docx/unnamed-chunk-19-2.png" id="0" name="Picture"/>
+                    <pic:cNvPicPr>
+                      <a:picLocks noChangeArrowheads="1" noChangeAspect="1"/>
+                    </pic:cNvPicPr>
+                  </pic:nvPicPr>
+                  <pic:blipFill>
+                    <a:blip r:embed="rId64"/>
+                    <a:stretch>
+                      <a:fillRect/>
+                    </a:stretch>
+                  </pic:blipFill>
+                  <pic:spPr bwMode="auto">
+                    <a:xfrm>
+                      <a:off x="0" y="0"/>
+                      <a:ext cx="4620126" cy="3696101"/>
+                    </a:xfrm>
+                    <a:prstGeom prst="rect">
+                      <a:avLst/>
+                    </a:prstGeom>
+                    <a:noFill/>
+                    <a:ln w="9525">
+                      <a:noFill/>
+                      <a:headEnd/>
+                      <a:tailEnd/>
+                    </a:ln>
+                  </pic:spPr>
+                </pic:pic>
+              </a:graphicData>
+            </a:graphic>
+          </wp:inline>
+        </w:drawing>
+      </w:r>
+      <w:r>
+        <w:t xml:space="preserve"> </w:t>
+      </w:r>
+      <w:r>
+        <w:t xml:space="preserve">5. Contrast the 5-Number Summaries at each of the sample sizes (6, 10, 20, 30, 50, and 10000) for the skewed distributions (Negative binomial)vs. the symmetric distributions (Binomial, T, Normal).</w:t>
+      </w:r>
+    </w:p>
+    <w:p>
+      <w:pPr>
+        <w:pStyle w:val="SourceCode"/>
+      </w:pPr>
+      <w:r>
+        <w:rPr>
+          <w:rStyle w:val="KeywordTok"/>
+        </w:rPr>
+        <w:t xml:space="preserve">summary</w:t>
+      </w:r>
+      <w:r>
+        <w:rPr>
+          <w:rStyle w:val="NormalTok"/>
+        </w:rPr>
+        <w:t xml:space="preserve">(NormSubs6)</w:t>
+      </w:r>
+    </w:p>
+    <w:p>
+      <w:pPr>
+        <w:pStyle w:val="SourceCode"/>
+      </w:pPr>
+      <w:r>
+        <w:rPr>
+          <w:rStyle w:val="VerbatimChar"/>
+        </w:rPr>
+        <w:t xml:space="preserve">##    Min. 1st Qu.  Median    Mean 3rd Qu.    Max. </w:t>
+      </w:r>
+      <w:r>
+        <w:br w:type="textWrapping"/>
+      </w:r>
+      <w:r>
+        <w:rPr>
+          <w:rStyle w:val="VerbatimChar"/>
+        </w:rPr>
+        <w:t xml:space="preserve">##  0.1315  0.2738  1.5049  1.9351  2.6553  5.5672</w:t>
+      </w:r>
+    </w:p>
+    <w:p>
+      <w:pPr>
+        <w:pStyle w:val="SourceCode"/>
+      </w:pPr>
+      <w:r>
+        <w:rPr>
+          <w:rStyle w:val="KeywordTok"/>
+        </w:rPr>
+        <w:t xml:space="preserve">summary</w:t>
+      </w:r>
+      <w:r>
+        <w:rPr>
+          <w:rStyle w:val="NormalTok"/>
+        </w:rPr>
+        <w:t xml:space="preserve">(NormSubs10)</w:t>
+      </w:r>
+    </w:p>
+    <w:p>
+      <w:pPr>
+        <w:pStyle w:val="SourceCode"/>
+      </w:pPr>
+      <w:r>
+        <w:rPr>
+          <w:rStyle w:val="VerbatimChar"/>
+        </w:rPr>
+        <w:t xml:space="preserve">##    Min. 1st Qu.  Median    Mean 3rd Qu.    Max. </w:t>
+      </w:r>
+      <w:r>
+        <w:br w:type="textWrapping"/>
+      </w:r>
+      <w:r>
+        <w:rPr>
+          <w:rStyle w:val="VerbatimChar"/>
+        </w:rPr>
+        <w:t xml:space="preserve">##  0.1315  0.7787  2.5737  2.2956  3.2381  5.5672</w:t>
+      </w:r>
+    </w:p>
+    <w:p>
+      <w:pPr>
+        <w:pStyle w:val="SourceCode"/>
+      </w:pPr>
+      <w:r>
+        <w:rPr>
+          <w:rStyle w:val="KeywordTok"/>
+        </w:rPr>
+        <w:t xml:space="preserve">summary</w:t>
+      </w:r>
+      <w:r>
+        <w:rPr>
+          <w:rStyle w:val="NormalTok"/>
+        </w:rPr>
+        <w:t xml:space="preserve">(NormSubs20)</w:t>
+      </w:r>
+    </w:p>
+    <w:p>
+      <w:pPr>
+        <w:pStyle w:val="SourceCode"/>
+      </w:pPr>
+      <w:r>
+        <w:rPr>
+          <w:rStyle w:val="VerbatimChar"/>
+        </w:rPr>
+        <w:t xml:space="preserve">##    Min. 1st Qu.  Median    Mean 3rd Qu.    Max. </w:t>
+      </w:r>
+      <w:r>
+        <w:br w:type="textWrapping"/>
+      </w:r>
+      <w:r>
+        <w:rPr>
+          <w:rStyle w:val="VerbatimChar"/>
+        </w:rPr>
+        <w:t xml:space="preserve">##  -2.952   1.141   2.804   2.426   3.697   5.567</w:t>
+      </w:r>
+    </w:p>
+    <w:p>
+      <w:pPr>
+        <w:pStyle w:val="SourceCode"/>
+      </w:pPr>
+      <w:r>
+        <w:rPr>
+          <w:rStyle w:val="KeywordTok"/>
+        </w:rPr>
+        <w:t xml:space="preserve">summary</w:t>
+      </w:r>
+      <w:r>
+        <w:rPr>
+          <w:rStyle w:val="NormalTok"/>
+        </w:rPr>
+        <w:t xml:space="preserve">(NormSubs30)</w:t>
+      </w:r>
+    </w:p>
+    <w:p>
+      <w:pPr>
+        <w:pStyle w:val="SourceCode"/>
+      </w:pPr>
+      <w:r>
+        <w:rPr>
+          <w:rStyle w:val="VerbatimChar"/>
+        </w:rPr>
+        <w:t xml:space="preserve">##    Min. 1st Qu.  Median    Mean 3rd Qu.    Max. </w:t>
+      </w:r>
+      <w:r>
+        <w:br w:type="textWrapping"/>
+      </w:r>
+      <w:r>
+        <w:rPr>
+          <w:rStyle w:val="VerbatimChar"/>
+        </w:rPr>
+        <w:t xml:space="preserve">##  -2.952   1.027   2.574   2.184   3.585   5.567</w:t>
+      </w:r>
+    </w:p>
+    <w:p>
+      <w:pPr>
+        <w:pStyle w:val="SourceCode"/>
+      </w:pPr>
+      <w:r>
+        <w:rPr>
+          <w:rStyle w:val="KeywordTok"/>
+        </w:rPr>
+        <w:t xml:space="preserve">summary</w:t>
+      </w:r>
+      <w:r>
+        <w:rPr>
+          <w:rStyle w:val="NormalTok"/>
+        </w:rPr>
+        <w:t xml:space="preserve">(NormSubs50)</w:t>
+      </w:r>
+    </w:p>
+    <w:p>
+      <w:pPr>
+        <w:pStyle w:val="SourceCode"/>
+      </w:pPr>
+      <w:r>
+        <w:rPr>
+          <w:rStyle w:val="VerbatimChar"/>
+        </w:rPr>
+        <w:t xml:space="preserve">##    Min. 1st Qu.  Median    Mean 3rd Qu.    Max. </w:t>
+      </w:r>
+      <w:r>
+        <w:br w:type="textWrapping"/>
+      </w:r>
+      <w:r>
+        <w:rPr>
+          <w:rStyle w:val="VerbatimChar"/>
+        </w:rPr>
+        <w:t xml:space="preserve">##  -2.952   1.168   2.289   2.225   3.628   5.567</w:t>
+      </w:r>
+    </w:p>
+    <w:p>
+      <w:pPr>
+        <w:pStyle w:val="SourceCode"/>
+      </w:pPr>
+      <w:r>
+        <w:rPr>
+          <w:rStyle w:val="KeywordTok"/>
+        </w:rPr>
+        <w:t xml:space="preserve">summary</w:t>
+      </w:r>
+      <w:r>
+        <w:rPr>
+          <w:rStyle w:val="NormalTok"/>
+        </w:rPr>
+        <w:t xml:space="preserve">(xNorm_n10000)</w:t>
+      </w:r>
+    </w:p>
+    <w:p>
+      <w:pPr>
+        <w:pStyle w:val="SourceCode"/>
+      </w:pPr>
+      <w:r>
+        <w:rPr>
+          <w:rStyle w:val="VerbatimChar"/>
+        </w:rPr>
+        <w:t xml:space="preserve">##    Min. 1st Qu.  Median    Mean 3rd Qu.    Max. </w:t>
+      </w:r>
+      <w:r>
+        <w:br w:type="textWrapping"/>
+      </w:r>
+      <w:r>
+        <w:rPr>
+          <w:rStyle w:val="VerbatimChar"/>
+        </w:rPr>
+        <w:t xml:space="preserve">## -6.2093  0.4942  1.9644  1.9854  3.5153 10.5200</w:t>
+      </w:r>
+    </w:p>
+    <w:p>
+      <w:pPr>
+        <w:pStyle w:val="SourceCode"/>
+      </w:pPr>
+      <w:r>
+        <w:rPr>
+          <w:rStyle w:val="KeywordTok"/>
+        </w:rPr>
+        <w:t xml:space="preserve">var</w:t>
+      </w:r>
+      <w:r>
+        <w:rPr>
+          <w:rStyle w:val="NormalTok"/>
+        </w:rPr>
+        <w:t xml:space="preserve">(NormSubs6)</w:t>
+      </w:r>
+    </w:p>
+    <w:p>
+      <w:pPr>
+        <w:pStyle w:val="SourceCode"/>
+      </w:pPr>
+      <w:r>
+        <w:rPr>
+          <w:rStyle w:val="VerbatimChar"/>
+        </w:rPr>
+        <w:t xml:space="preserve">## [1] 4.446056</w:t>
+      </w:r>
+    </w:p>
+    <w:p>
+      <w:pPr>
+        <w:pStyle w:val="SourceCode"/>
+      </w:pPr>
+      <w:r>
+        <w:rPr>
+          <w:rStyle w:val="KeywordTok"/>
+        </w:rPr>
+        <w:t xml:space="preserve">var</w:t>
+      </w:r>
+      <w:r>
+        <w:rPr>
+          <w:rStyle w:val="NormalTok"/>
+        </w:rPr>
+        <w:t xml:space="preserve">(NormSubs10)</w:t>
+      </w:r>
+    </w:p>
+    <w:p>
+      <w:pPr>
+        <w:pStyle w:val="SourceCode"/>
+      </w:pPr>
+      <w:r>
+        <w:rPr>
+          <w:rStyle w:val="VerbatimChar"/>
+        </w:rPr>
+        <w:t xml:space="preserve">## [1] 3.046572</w:t>
+      </w:r>
+    </w:p>
+    <w:p>
+      <w:pPr>
+        <w:pStyle w:val="SourceCode"/>
+      </w:pPr>
+      <w:r>
+        <w:rPr>
+          <w:rStyle w:val="KeywordTok"/>
+        </w:rPr>
+        <w:t xml:space="preserve">var</w:t>
+      </w:r>
+      <w:r>
+        <w:rPr>
+          <w:rStyle w:val="NormalTok"/>
+        </w:rPr>
+        <w:t xml:space="preserve">(NormSubs30)</w:t>
+      </w:r>
+    </w:p>
+    <w:p>
+      <w:pPr>
+        <w:pStyle w:val="SourceCode"/>
+      </w:pPr>
+      <w:r>
+        <w:rPr>
+          <w:rStyle w:val="VerbatimChar"/>
+        </w:rPr>
+        <w:t xml:space="preserve">## [1] 4.269997</w:t>
+      </w:r>
+    </w:p>
+    <w:p>
+      <w:pPr>
+        <w:pStyle w:val="SourceCode"/>
+      </w:pPr>
+      <w:r>
+        <w:rPr>
+          <w:rStyle w:val="KeywordTok"/>
+        </w:rPr>
+        <w:t xml:space="preserve">var</w:t>
+      </w:r>
+      <w:r>
+        <w:rPr>
+          <w:rStyle w:val="NormalTok"/>
+        </w:rPr>
+        <w:t xml:space="preserve">(NormSubs50)</w:t>
+      </w:r>
+    </w:p>
+    <w:p>
+      <w:pPr>
+        <w:pStyle w:val="SourceCode"/>
+      </w:pPr>
+      <w:r>
+        <w:rPr>
+          <w:rStyle w:val="VerbatimChar"/>
+        </w:rPr>
+        <w:t xml:space="preserve">## [1] 3.456079</w:t>
+      </w:r>
+    </w:p>
+    <w:p>
+      <w:pPr>
+        <w:pStyle w:val="SourceCode"/>
+      </w:pPr>
+      <w:r>
+        <w:rPr>
+          <w:rStyle w:val="KeywordTok"/>
+        </w:rPr>
+        <w:t xml:space="preserve">var</w:t>
+      </w:r>
+      <w:r>
+        <w:rPr>
+          <w:rStyle w:val="NormalTok"/>
+        </w:rPr>
+        <w:t xml:space="preserve">(xNorm_n10000)</w:t>
+      </w:r>
+    </w:p>
+    <w:p>
+      <w:pPr>
+        <w:pStyle w:val="SourceCode"/>
+      </w:pPr>
+      <w:r>
+        <w:rPr>
+          <w:rStyle w:val="VerbatimChar"/>
+        </w:rPr>
+        <w:t xml:space="preserve">## [1] 5.124328</w:t>
       </w:r>
     </w:p>
     <w:sectPr/>
@@ -4913,7 +6703,7 @@
     </w:lvl>
   </w:abstractNum>
   <w:abstractNum w:abstractNumId="990">
-    <w:nsid w:val="815e33b6"/>
+    <w:nsid w:val="e2aec487"/>
     <w:multiLevelType w:val="multilevel"/>
     <w:lvl w:ilvl="0">
       <w:numFmt w:val="bullet"/>
@@ -4994,7 +6784,7 @@
     </w:lvl>
   </w:abstractNum>
   <w:abstractNum w:abstractNumId="99411">
-    <w:nsid w:val="7bd9c9f9"/>
+    <w:nsid w:val="21f1d622"/>
     <w:multiLevelType w:val="multilevel"/>
     <w:lvl w:ilvl="0">
       <w:start w:val="1"/>
@@ -5082,7 +6872,7 @@
     </w:lvl>
   </w:abstractNum>
   <w:abstractNum w:abstractNumId="99511">
-    <w:nsid w:val="fe94a3ee"/>
+    <w:nsid w:val="fc752bdb"/>
     <w:multiLevelType w:val="multilevel"/>
     <w:lvl w:ilvl="0">
       <w:start w:val="1"/>
@@ -5170,7 +6960,7 @@
     </w:lvl>
   </w:abstractNum>
   <w:abstractNum w:abstractNumId="99412">
-    <w:nsid w:val="b40debc7"/>
+    <w:nsid w:val="c368c421"/>
     <w:multiLevelType w:val="multilevel"/>
     <w:lvl w:ilvl="0">
       <w:start w:val="2"/>
@@ -5258,7 +7048,7 @@
     </w:lvl>
   </w:abstractNum>
   <w:abstractNum w:abstractNumId="99413">
-    <w:nsid w:val="1a30e1d4"/>
+    <w:nsid w:val="2d96932a"/>
     <w:multiLevelType w:val="multilevel"/>
     <w:lvl w:ilvl="0">
       <w:start w:val="3"/>
@@ -5346,7 +7136,7 @@
     </w:lvl>
   </w:abstractNum>
   <w:abstractNum w:abstractNumId="99414">
-    <w:nsid w:val="2dea1910"/>
+    <w:nsid w:val="ac104bd4"/>
     <w:multiLevelType w:val="multilevel"/>
     <w:lvl w:ilvl="0">
       <w:start w:val="4"/>

</xml_diff>